<commit_message>
feat: detect locale on server
</commit_message>
<xml_diff>
--- a/module/OAuth/Doc/Приложение 2. Внедрение OAuth 2.0.docx
+++ b/module/OAuth/Doc/Приложение 2. Внедрение OAuth 2.0.docx
@@ -4942,7 +4942,13 @@
         <w:rPr>
           <w:lang w:val="en-US"/>
         </w:rPr>
-        <w:t>Обновить версию jepria-gwt &gt;12.1.0</w:t>
+        <w:t>Обновить версию jepria-gwt &gt;12.1.</w:t>
+      </w:r>
+      <w:r>
+        <w:rPr>
+          <w:lang w:val="en-US"/>
+        </w:rPr>
+        <w:t>2</w:t>
       </w:r>
     </w:p>
     <w:p>
@@ -5833,6 +5839,193 @@
     </w:p>
     <w:p>
       <w:pPr>
+        <w:pStyle w:val="HTML"/>
+        <w:shd w:val="clear" w:color="auto" w:fill="FFFFFF"/>
+        <w:rPr>
+          <w:color w:val="474747"/>
+          <w:sz w:val="18"/>
+          <w:szCs w:val="18"/>
+          <w:lang w:val="en-US"/>
+        </w:rPr>
+      </w:pPr>
+    </w:p>
+    <w:p>
+      <w:pPr>
+        <w:pStyle w:val="HTML"/>
+        <w:shd w:val="clear" w:color="auto" w:fill="FFFFFF"/>
+        <w:rPr>
+          <w:color w:val="474747"/>
+          <w:sz w:val="18"/>
+          <w:szCs w:val="18"/>
+        </w:rPr>
+      </w:pPr>
+      <w:r>
+        <w:rPr>
+          <w:rFonts w:ascii="Times New Roman" w:hAnsi="Times New Roman" w:cs="Times New Roman"/>
+          <w:color w:val="474747"/>
+          <w:sz w:val="24"/>
+          <w:szCs w:val="24"/>
+        </w:rPr>
+        <w:t>Все роли пользователя, которые ранее указывались в</w:t>
+      </w:r>
+      <w:r>
+        <w:rPr>
+          <w:color w:val="474747"/>
+          <w:sz w:val="18"/>
+          <w:szCs w:val="18"/>
+        </w:rPr>
+        <w:t xml:space="preserve"> </w:t>
+      </w:r>
+      <w:r>
+        <w:rPr>
+          <w:color w:val="474747"/>
+          <w:sz w:val="18"/>
+          <w:szCs w:val="18"/>
+          <w:lang w:val="en-US"/>
+        </w:rPr>
+        <w:t>auth</w:t>
+      </w:r>
+      <w:r>
+        <w:rPr>
+          <w:color w:val="474747"/>
+          <w:sz w:val="18"/>
+          <w:szCs w:val="18"/>
+        </w:rPr>
+        <w:t>-</w:t>
+      </w:r>
+      <w:r>
+        <w:rPr>
+          <w:color w:val="474747"/>
+          <w:sz w:val="18"/>
+          <w:szCs w:val="18"/>
+          <w:lang w:val="en-US"/>
+        </w:rPr>
+        <w:t>constraint</w:t>
+      </w:r>
+      <w:r>
+        <w:rPr>
+          <w:color w:val="474747"/>
+          <w:sz w:val="18"/>
+          <w:szCs w:val="18"/>
+        </w:rPr>
+        <w:t xml:space="preserve">, </w:t>
+      </w:r>
+      <w:r>
+        <w:rPr>
+          <w:rFonts w:ascii="Times New Roman" w:hAnsi="Times New Roman" w:cs="Times New Roman"/>
+          <w:color w:val="474747"/>
+          <w:sz w:val="24"/>
+          <w:szCs w:val="24"/>
+        </w:rPr>
+        <w:t>теперь указываются</w:t>
+      </w:r>
+      <w:r>
+        <w:rPr>
+          <w:rFonts w:ascii="Times New Roman" w:hAnsi="Times New Roman" w:cs="Times New Roman"/>
+          <w:color w:val="474747"/>
+          <w:sz w:val="24"/>
+          <w:szCs w:val="24"/>
+        </w:rPr>
+        <w:t xml:space="preserve"> в</w:t>
+      </w:r>
+      <w:r>
+        <w:rPr>
+          <w:color w:val="474747"/>
+          <w:sz w:val="18"/>
+          <w:szCs w:val="18"/>
+        </w:rPr>
+        <w:t xml:space="preserve"> </w:t>
+      </w:r>
+      <w:r>
+        <w:rPr>
+          <w:color w:val="474747"/>
+          <w:sz w:val="18"/>
+          <w:szCs w:val="18"/>
+          <w:lang w:val="en-US"/>
+        </w:rPr>
+        <w:t>init</w:t>
+      </w:r>
+      <w:r>
+        <w:rPr>
+          <w:color w:val="474747"/>
+          <w:sz w:val="18"/>
+          <w:szCs w:val="18"/>
+        </w:rPr>
+        <w:t>-</w:t>
+      </w:r>
+      <w:r>
+        <w:rPr>
+          <w:color w:val="474747"/>
+          <w:sz w:val="18"/>
+          <w:szCs w:val="18"/>
+          <w:lang w:val="en-US"/>
+        </w:rPr>
+        <w:t>param</w:t>
+      </w:r>
+      <w:r>
+        <w:rPr>
+          <w:color w:val="474747"/>
+          <w:sz w:val="18"/>
+          <w:szCs w:val="18"/>
+        </w:rPr>
+        <w:t xml:space="preserve"> </w:t>
+      </w:r>
+      <w:r>
+        <w:rPr>
+          <w:color w:val="474747"/>
+          <w:sz w:val="18"/>
+          <w:szCs w:val="18"/>
+          <w:lang w:val="en-US"/>
+        </w:rPr>
+        <w:t>security</w:t>
+      </w:r>
+      <w:r>
+        <w:rPr>
+          <w:color w:val="474747"/>
+          <w:sz w:val="18"/>
+          <w:szCs w:val="18"/>
+        </w:rPr>
+        <w:t>-</w:t>
+      </w:r>
+      <w:r>
+        <w:rPr>
+          <w:color w:val="474747"/>
+          <w:sz w:val="18"/>
+          <w:szCs w:val="18"/>
+          <w:lang w:val="en-US"/>
+        </w:rPr>
+        <w:t>contraint</w:t>
+      </w:r>
+      <w:r>
+        <w:rPr>
+          <w:rFonts w:ascii="Times New Roman" w:hAnsi="Times New Roman" w:cs="Times New Roman"/>
+          <w:color w:val="474747"/>
+          <w:sz w:val="24"/>
+          <w:szCs w:val="24"/>
+        </w:rPr>
+        <w:t>. Доступны следующие разделители: ‘,’,</w:t>
+      </w:r>
+      <w:r>
+        <w:rPr>
+          <w:rFonts w:ascii="Times New Roman" w:hAnsi="Times New Roman" w:cs="Times New Roman"/>
+          <w:color w:val="474747"/>
+          <w:sz w:val="24"/>
+          <w:szCs w:val="24"/>
+        </w:rPr>
+        <w:t xml:space="preserve"> </w:t>
+      </w:r>
+      <w:r>
+        <w:rPr>
+          <w:rFonts w:ascii="Times New Roman" w:hAnsi="Times New Roman" w:cs="Times New Roman"/>
+          <w:color w:val="474747"/>
+          <w:sz w:val="24"/>
+          <w:szCs w:val="24"/>
+        </w:rPr>
+        <w:t>’;’, пробел или перенос строки.</w:t>
+      </w:r>
+    </w:p>
+    <w:p>
+      <w:pPr>
         <w:pStyle w:val="a4"/>
         <w:widowControl w:val="0"/>
         <w:numPr>
@@ -5844,7 +6037,11 @@
         <w:contextualSpacing/>
       </w:pPr>
       <w:r>
-        <w:t xml:space="preserve">Для того чтобы добавить исключение из авторизации, нужно добавить еще одно объявление фильтра, но без </w:t>
+        <w:t xml:space="preserve">Для того чтобы добавить исключение из авторизации, нужно добавить еще одно объявление </w:t>
+      </w:r>
+      <w:r>
+        <w:lastRenderedPageBreak/>
+        <w:t xml:space="preserve">фильтра, но без </w:t>
       </w:r>
       <w:r>
         <w:rPr>
@@ -5992,7 +6189,6 @@
           <w:szCs w:val="18"/>
           <w:lang w:val="en-US"/>
         </w:rPr>
-        <w:lastRenderedPageBreak/>
         <w:t xml:space="preserve">              &lt;filter-class&gt;com.technology.jep.jepria.server.security.servlet.oauth.OAuthEntrySecurityFilter&lt;/filter-class&gt;</w:t>
       </w:r>
     </w:p>
@@ -6391,7 +6587,16 @@
         <w:t xml:space="preserve"> </w:t>
       </w:r>
       <w:r>
-        <w:t>&gt; 12.2.0</w:t>
+        <w:t>&gt; 12.</w:t>
+      </w:r>
+      <w:r>
+        <w:rPr>
+          <w:lang w:val="en-US"/>
+        </w:rPr>
+        <w:t>3</w:t>
+      </w:r>
+      <w:r>
+        <w:t>.0</w:t>
       </w:r>
     </w:p>
     <w:p>
@@ -7062,6 +7267,7 @@
           <w:szCs w:val="21"/>
           <w:lang w:val="en-US"/>
         </w:rPr>
+        <w:lastRenderedPageBreak/>
         <w:t xml:space="preserve">          @GET</w:t>
       </w:r>
     </w:p>
@@ -7157,7 +7363,6 @@
           <w:szCs w:val="21"/>
           <w:lang w:val="en-US"/>
         </w:rPr>
-        <w:lastRenderedPageBreak/>
         <w:t xml:space="preserve">         </w:t>
       </w:r>
       <w:r>
@@ -7670,6 +7875,16 @@
           <w:bdr w:val="none" w:sz="0" w:space="0" w:color="auto" w:frame="1"/>
           <w:lang w:val="en-US"/>
         </w:rPr>
+        <w:t>-</w:t>
+      </w:r>
+      <w:r>
+        <w:rPr>
+          <w:rStyle w:val="HTML0"/>
+          <w:rFonts w:ascii="Consolas" w:hAnsi="Consolas"/>
+          <w:color w:val="24292E"/>
+          <w:bdr w:val="none" w:sz="0" w:space="0" w:color="auto" w:frame="1"/>
+          <w:lang w:val="en-US"/>
+        </w:rPr>
         <w:t>dev</w:t>
       </w:r>
     </w:p>
@@ -7702,13 +7917,58 @@
     </w:p>
     <w:p>
       <w:r>
-        <w:t xml:space="preserve">Пример простого использования в </w:t>
+        <w:t xml:space="preserve">Пример использования в </w:t>
       </w:r>
       <w:r>
         <w:rPr>
           <w:lang w:val="en-US"/>
         </w:rPr>
         <w:t>SPA</w:t>
+      </w:r>
+      <w:r>
+        <w:t xml:space="preserve"> на базе </w:t>
+      </w:r>
+      <w:r>
+        <w:rPr>
+          <w:lang w:val="en-US"/>
+        </w:rPr>
+        <w:t>create</w:t>
+      </w:r>
+      <w:r>
+        <w:t>-</w:t>
+      </w:r>
+      <w:r>
+        <w:rPr>
+          <w:lang w:val="en-US"/>
+        </w:rPr>
+        <w:t>react</w:t>
+      </w:r>
+      <w:r>
+        <w:t>-</w:t>
+      </w:r>
+      <w:r>
+        <w:rPr>
+          <w:lang w:val="en-US"/>
+        </w:rPr>
+        <w:t>app</w:t>
+      </w:r>
+      <w:r>
+        <w:t xml:space="preserve"> </w:t>
+      </w:r>
+      <w:r>
+        <w:t xml:space="preserve">и </w:t>
+      </w:r>
+      <w:r>
+        <w:t>@</w:t>
+      </w:r>
+      <w:r>
+        <w:rPr>
+          <w:lang w:val="en-US"/>
+        </w:rPr>
+        <w:t>jfront</w:t>
+      </w:r>
+      <w:r>
+        <w:t>/oauth</w:t>
       </w:r>
       <w:r>
         <w:t>.</w:t>
@@ -7856,6 +8116,9 @@
       <w:r>
         <w:t>позволяет закрывать отдельные части приложения, что дает возможность добавлять публичные интерфейсы при необходимости.</w:t>
       </w:r>
+      <w:r>
+        <w:t xml:space="preserve"> </w:t>
+      </w:r>
     </w:p>
     <w:p/>
     <w:p>
@@ -8921,11 +9184,30 @@
     </w:p>
     <w:p/>
     <w:p>
-      <w:pPr>
-        <w:rPr>
-          <w:lang w:val="en-US"/>
-        </w:rPr>
-      </w:pPr>
+      <w:r>
+        <w:t>П</w:t>
+      </w:r>
+      <w:r>
+        <w:t>олноценный пример использования</w:t>
+      </w:r>
+      <w:r>
+        <w:t xml:space="preserve"> доступен в </w:t>
+      </w:r>
+      <w:hyperlink r:id="rId12" w:history="1">
+        <w:r>
+          <w:rPr>
+            <w:rStyle w:val="af7"/>
+            <w:lang w:val="en-US"/>
+          </w:rPr>
+          <w:t>JepRiaShowcase</w:t>
+        </w:r>
+      </w:hyperlink>
+      <w:r>
+        <w:t>.</w:t>
+      </w:r>
+      <w:bookmarkStart w:id="9" w:name="_Toc57637250"/>
+      <w:bookmarkStart w:id="10" w:name="_GoBack"/>
+      <w:bookmarkEnd w:id="10"/>
     </w:p>
     <w:p>
       <w:pPr>
@@ -8938,8 +9220,8 @@
         <w:autoSpaceDN/>
         <w:textAlignment w:val="auto"/>
       </w:pPr>
-      <w:bookmarkStart w:id="9" w:name="_Toc57637250"/>
-      <w:r>
+      <w:r>
+        <w:lastRenderedPageBreak/>
         <w:t>Н</w:t>
       </w:r>
       <w:r>
@@ -8991,12 +9273,12 @@
           <w:color w:val="474747"/>
         </w:rPr>
       </w:pPr>
-      <w:bookmarkStart w:id="10" w:name="_Toc57637251"/>
-      <w:bookmarkStart w:id="11" w:name="deploy"/>
+      <w:bookmarkStart w:id="11" w:name="_Toc57637251"/>
+      <w:bookmarkStart w:id="12" w:name="deploy"/>
       <w:r>
         <w:t>Источники данных</w:t>
       </w:r>
-      <w:bookmarkEnd w:id="10"/>
+      <w:bookmarkEnd w:id="11"/>
     </w:p>
     <w:p>
       <w:r>
@@ -9005,7 +9287,6 @@
     </w:p>
     <w:p>
       <w:r>
-        <w:lastRenderedPageBreak/>
         <w:t>При отсутствии вышеуказанного источника, по умолчанию, использует "jdbc/RFInfoDS".</w:t>
       </w:r>
     </w:p>
@@ -9028,11 +9309,11 @@
           <w:color w:val="474747"/>
         </w:rPr>
       </w:pPr>
-      <w:bookmarkStart w:id="12" w:name="_Toc57637252"/>
+      <w:bookmarkStart w:id="13" w:name="_Toc57637252"/>
       <w:r>
         <w:t>Время жизни токенов</w:t>
       </w:r>
-      <w:bookmarkEnd w:id="12"/>
+      <w:bookmarkEnd w:id="13"/>
     </w:p>
     <w:p>
       <w:r>
@@ -9305,12 +9586,12 @@
           <w:color w:val="474747"/>
         </w:rPr>
       </w:pPr>
-      <w:bookmarkStart w:id="13" w:name="_Toc57637253"/>
+      <w:bookmarkStart w:id="14" w:name="_Toc57637253"/>
       <w:r>
         <w:t>Настройка балансировщика</w:t>
       </w:r>
-      <w:bookmarkEnd w:id="11"/>
-      <w:bookmarkEnd w:id="13"/>
+      <w:bookmarkEnd w:id="12"/>
+      <w:bookmarkEnd w:id="14"/>
     </w:p>
     <w:p>
       <w:r>
@@ -9994,7 +10275,6 @@
     </w:p>
     <w:p>
       <w:r>
-        <w:lastRenderedPageBreak/>
         <w:t>Включить в него необходимые обработчики (</w:t>
       </w:r>
       <w:r>
@@ -10941,11 +11221,11 @@
         <w:autoSpaceDN/>
         <w:textAlignment w:val="auto"/>
       </w:pPr>
-      <w:bookmarkStart w:id="14" w:name="_Toc57637254"/>
+      <w:bookmarkStart w:id="15" w:name="_Toc57637254"/>
       <w:r>
         <w:t>Apache Tomcat</w:t>
       </w:r>
-      <w:bookmarkEnd w:id="14"/>
+      <w:bookmarkEnd w:id="15"/>
     </w:p>
     <w:p>
       <w:pPr>
@@ -11417,11 +11697,11 @@
         <w:autoSpaceDN/>
         <w:textAlignment w:val="auto"/>
       </w:pPr>
-      <w:bookmarkStart w:id="15" w:name="_Toc57637255"/>
+      <w:bookmarkStart w:id="16" w:name="_Toc57637255"/>
       <w:r>
         <w:t>Управление сессиями</w:t>
       </w:r>
-      <w:bookmarkEnd w:id="15"/>
+      <w:bookmarkEnd w:id="16"/>
     </w:p>
     <w:p>
       <w:r>
@@ -11445,15 +11725,12 @@
     </w:p>
     <w:p>
       <w:r>
+        <w:lastRenderedPageBreak/>
         <w:t>Интерфейс позволяют блокировать единичные как токены, так и все активные токены пользователя.</w:t>
       </w:r>
       <w:r>
         <w:br/>
-        <w:t xml:space="preserve">Для удаления единичных записей используется стандартный механизм удаления выделенных </w:t>
-      </w:r>
-      <w:r>
-        <w:lastRenderedPageBreak/>
-        <w:t>на списке записей.</w:t>
+        <w:t>Для удаления единичных записей используется стандартный механизм удаления выделенных на списке записей.</w:t>
       </w:r>
       <w:r>
         <w:br/>
@@ -11464,6 +11741,7 @@
       <w:r>
         <w:rPr>
           <w:noProof/>
+          <w:lang w:eastAsia="ru-RU" w:bidi="ar-SA"/>
         </w:rPr>
         <w:drawing>
           <wp:inline distT="0" distB="0" distL="0" distR="0" wp14:anchorId="3EA746E3" wp14:editId="32574F61">
@@ -11483,7 +11761,7 @@
                     </pic:cNvPicPr>
                   </pic:nvPicPr>
                   <pic:blipFill>
-                    <a:blip r:embed="rId12">
+                    <a:blip r:embed="rId13">
                       <a:extLst>
                         <a:ext uri="{28A0092B-C50C-407E-A947-70E740481C1C}">
                           <a14:useLocalDpi xmlns:a14="http://schemas.microsoft.com/office/drawing/2010/main" val="0"/>
@@ -11524,6 +11802,7 @@
       <w:r>
         <w:rPr>
           <w:noProof/>
+          <w:lang w:eastAsia="ru-RU" w:bidi="ar-SA"/>
         </w:rPr>
         <w:drawing>
           <wp:inline distT="0" distB="0" distL="0" distR="0" wp14:anchorId="5A8CF8B4" wp14:editId="6D2E01A1">
@@ -11543,7 +11822,7 @@
                     </pic:cNvPicPr>
                   </pic:nvPicPr>
                   <pic:blipFill>
-                    <a:blip r:embed="rId13">
+                    <a:blip r:embed="rId14">
                       <a:extLst>
                         <a:ext uri="{28A0092B-C50C-407E-A947-70E740481C1C}">
                           <a14:useLocalDpi xmlns:a14="http://schemas.microsoft.com/office/drawing/2010/main" val="0"/>
@@ -11592,11 +11871,11 @@
         <w:autoSpaceDN/>
         <w:textAlignment w:val="auto"/>
       </w:pPr>
-      <w:bookmarkStart w:id="16" w:name="_Toc57637256"/>
+      <w:bookmarkStart w:id="17" w:name="_Toc57637256"/>
       <w:r>
         <w:t>Управление ключами доступа</w:t>
       </w:r>
-      <w:bookmarkEnd w:id="16"/>
+      <w:bookmarkEnd w:id="17"/>
     </w:p>
     <w:p>
       <w:r>
@@ -11662,6 +11941,7 @@
       <w:r>
         <w:rPr>
           <w:noProof/>
+          <w:lang w:eastAsia="ru-RU" w:bidi="ar-SA"/>
         </w:rPr>
         <w:drawing>
           <wp:inline distT="0" distB="0" distL="0" distR="0" wp14:anchorId="19018171" wp14:editId="69CF7A94">
@@ -11681,7 +11961,7 @@
                     </pic:cNvPicPr>
                   </pic:nvPicPr>
                   <pic:blipFill>
-                    <a:blip r:embed="rId14">
+                    <a:blip r:embed="rId15">
                       <a:extLst>
                         <a:ext uri="{28A0092B-C50C-407E-A947-70E740481C1C}">
                           <a14:useLocalDpi xmlns:a14="http://schemas.microsoft.com/office/drawing/2010/main" val="0"/>
@@ -11719,13 +11999,10 @@
       </w:r>
     </w:p>
     <w:p/>
-    <w:p>
-      <w:bookmarkStart w:id="17" w:name="_GoBack"/>
-      <w:bookmarkEnd w:id="17"/>
-    </w:p>
+    <w:p/>
     <w:sectPr>
-      <w:headerReference w:type="default" r:id="rId15"/>
-      <w:footerReference w:type="default" r:id="rId16"/>
+      <w:headerReference w:type="default" r:id="rId16"/>
+      <w:footerReference w:type="default" r:id="rId17"/>
       <w:pgSz w:w="11906" w:h="16838"/>
       <w:pgMar w:top="1134" w:right="851" w:bottom="1134" w:left="1418" w:header="720" w:footer="720" w:gutter="0"/>
       <w:cols w:space="720"/>
@@ -11895,7 +12172,7 @@
               <w:noProof/>
               <w:color w:val="606060"/>
             </w:rPr>
-            <w:t>2</w:t>
+            <w:t>7</w:t>
           </w:r>
           <w:r>
             <w:rPr>
@@ -12085,7 +12362,7 @@
               <w:sz w:val="16"/>
               <w:szCs w:val="16"/>
             </w:rPr>
-            <w:t>17.03.2021</w:t>
+            <w:t>18.03.2021</w:t>
           </w:r>
           <w:r>
             <w:rPr>
@@ -12120,7 +12397,6 @@
     <w:lvl w:ilvl="0">
       <w:start w:val="1"/>
       <w:numFmt w:val="decimal"/>
-      <w:pStyle w:val="1"/>
       <w:lvlText w:val="%1."/>
       <w:legacy w:legacy="1" w:legacySpace="144" w:legacyIndent="0"/>
       <w:lvlJc w:val="left"/>
@@ -12131,7 +12407,6 @@
     <w:lvl w:ilvl="1">
       <w:start w:val="1"/>
       <w:numFmt w:val="decimal"/>
-      <w:pStyle w:val="2"/>
       <w:lvlText w:val="%1.%2"/>
       <w:legacy w:legacy="1" w:legacySpace="144" w:legacyIndent="0"/>
       <w:lvlJc w:val="left"/>
@@ -12139,7 +12414,6 @@
     <w:lvl w:ilvl="2">
       <w:start w:val="1"/>
       <w:numFmt w:val="decimal"/>
-      <w:pStyle w:val="3"/>
       <w:lvlText w:val="%1.%2.%3"/>
       <w:legacy w:legacy="1" w:legacySpace="144" w:legacyIndent="0"/>
       <w:lvlJc w:val="left"/>
@@ -12147,7 +12421,6 @@
     <w:lvl w:ilvl="3">
       <w:start w:val="1"/>
       <w:numFmt w:val="decimal"/>
-      <w:pStyle w:val="4"/>
       <w:lvlText w:val="%1.%2.%3.%4"/>
       <w:legacy w:legacy="1" w:legacySpace="144" w:legacyIndent="0"/>
       <w:lvlJc w:val="left"/>
@@ -12155,7 +12428,6 @@
     <w:lvl w:ilvl="4">
       <w:start w:val="1"/>
       <w:numFmt w:val="decimal"/>
-      <w:pStyle w:val="5"/>
       <w:lvlText w:val="%1.%2.%3.%4.%5"/>
       <w:legacy w:legacy="1" w:legacySpace="144" w:legacyIndent="0"/>
       <w:lvlJc w:val="left"/>
@@ -12163,7 +12435,6 @@
     <w:lvl w:ilvl="5">
       <w:start w:val="1"/>
       <w:numFmt w:val="decimal"/>
-      <w:pStyle w:val="6"/>
       <w:lvlText w:val="%1.%2.%3.%4.%5.%6"/>
       <w:legacy w:legacy="1" w:legacySpace="144" w:legacyIndent="0"/>
       <w:lvlJc w:val="left"/>
@@ -12171,7 +12442,6 @@
     <w:lvl w:ilvl="6">
       <w:start w:val="1"/>
       <w:numFmt w:val="decimal"/>
-      <w:pStyle w:val="7"/>
       <w:lvlText w:val="%1.%2.%3.%4.%5.%6.%7"/>
       <w:legacy w:legacy="1" w:legacySpace="144" w:legacyIndent="0"/>
       <w:lvlJc w:val="left"/>
@@ -12179,7 +12449,6 @@
     <w:lvl w:ilvl="7">
       <w:start w:val="1"/>
       <w:numFmt w:val="decimal"/>
-      <w:pStyle w:val="8"/>
       <w:lvlText w:val="%1.%2.%3.%4.%5.%6.%7.%8"/>
       <w:legacy w:legacy="1" w:legacySpace="144" w:legacyIndent="0"/>
       <w:lvlJc w:val="left"/>
@@ -12187,7 +12456,6 @@
     <w:lvl w:ilvl="8">
       <w:start w:val="1"/>
       <w:numFmt w:val="decimal"/>
-      <w:pStyle w:val="9"/>
       <w:lvlText w:val="%1.%2.%3.%4.%5.%6.%7.%8.%9"/>
       <w:legacy w:legacy="1" w:legacySpace="144" w:legacyIndent="0"/>
       <w:lvlJc w:val="left"/>
@@ -18332,7 +18600,7 @@
 </file>
 
 <file path=customXml/itemProps2.xml><?xml version="1.0" encoding="utf-8"?>
-<ds:datastoreItem xmlns:ds="http://schemas.openxmlformats.org/officeDocument/2006/customXml" ds:itemID="{624380BC-1B5F-41C6-9724-B63A967A1503}">
+<ds:datastoreItem xmlns:ds="http://schemas.openxmlformats.org/officeDocument/2006/customXml" ds:itemID="{31000EFB-470C-4A92-9957-88A75D62D297}">
   <ds:schemaRefs>
     <ds:schemaRef ds:uri="http://www.w3.org/2001/XMLSchema"/>
     <ds:schemaRef ds:uri="http://www.boldonjames.com/2008/01/sie/internal/label"/>

</xml_diff>